<commit_message>
Ready to run and test/compare
</commit_message>
<xml_diff>
--- a/PS_02/ans graph.docx
+++ b/PS_02/ans graph.docx
@@ -21,14 +21,14 @@
                 <wp:positionV relativeFrom="paragraph">
                   <wp:posOffset>-445770</wp:posOffset>
                 </wp:positionV>
-                <wp:extent cx="1351280" cy="287020"/>
-                <wp:effectExtent l="0" t="0" r="20320" b="17780"/>
+                <wp:extent cx="1701165" cy="287020"/>
+                <wp:effectExtent l="0" t="0" r="13335" b="17780"/>
                 <wp:wrapTight wrapText="bothSides">
                   <wp:wrapPolygon edited="0">
                     <wp:start x="0" y="0"/>
                     <wp:lineTo x="0" y="21504"/>
-                    <wp:lineTo x="21620" y="21504"/>
-                    <wp:lineTo x="21620" y="0"/>
+                    <wp:lineTo x="21527" y="21504"/>
+                    <wp:lineTo x="21527" y="0"/>
                     <wp:lineTo x="0" y="0"/>
                   </wp:wrapPolygon>
                 </wp:wrapTight>
@@ -41,7 +41,7 @@
                       <wps:spPr>
                         <a:xfrm>
                           <a:off x="0" y="0"/>
-                          <a:ext cx="1351280" cy="287020"/>
+                          <a:ext cx="1701165" cy="287020"/>
                         </a:xfrm>
                         <a:prstGeom prst="roundRect">
                           <a:avLst/>
@@ -87,7 +87,37 @@
                                 <w:sz w:val="16"/>
                                 <w:szCs w:val="16"/>
                               </w:rPr>
-                              <w:t>Best result out of 5</w:t>
+                              <w:t>Best result</w:t>
+                            </w:r>
+                            <w:r>
+                              <w:rPr>
+                                <w:rFonts w:ascii="Consolas" w:hAnsi="Consolas" w:cs="Courier New"/>
+                                <w:b/>
+                                <w:bCs/>
+                                <w:sz w:val="16"/>
+                                <w:szCs w:val="16"/>
+                              </w:rPr>
+                              <w:t>s</w:t>
+                            </w:r>
+                            <w:r>
+                              <w:rPr>
+                                <w:rFonts w:ascii="Consolas" w:hAnsi="Consolas" w:cs="Consolas"/>
+                                <w:b/>
+                                <w:bCs/>
+                                <w:sz w:val="16"/>
+                                <w:szCs w:val="16"/>
+                              </w:rPr>
+                              <w:t xml:space="preserve"> out of 5</w:t>
+                            </w:r>
+                            <w:r>
+                              <w:rPr>
+                                <w:rFonts w:ascii="Consolas" w:hAnsi="Consolas" w:cs="Consolas"/>
+                                <w:b/>
+                                <w:bCs/>
+                                <w:sz w:val="16"/>
+                                <w:szCs w:val="16"/>
+                              </w:rPr>
+                              <w:t xml:space="preserve"> tests</w:t>
                             </w:r>
                           </w:p>
                         </w:txbxContent>
@@ -112,7 +142,7 @@
           </mc:Choice>
           <mc:Fallback>
             <w:pict>
-              <v:roundrect id="מלבן מעוגל 2" o:spid="_x0000_s1026" style="position:absolute;left:0;text-align:left;margin-left:52.55pt;margin-top:-35.1pt;width:106.4pt;height:22.6pt;z-index:-251657216;visibility:visible;mso-wrap-style:square;mso-width-percent:0;mso-height-percent:0;mso-wrap-distance-left:9pt;mso-wrap-distance-top:0;mso-wrap-distance-right:9pt;mso-wrap-distance-bottom:0;mso-position-horizontal:absolute;mso-position-horizontal-relative:text;mso-position-vertical:absolute;mso-position-vertical-relative:text;mso-width-percent:0;mso-height-percent:0;mso-width-relative:margin;mso-height-relative:margin;v-text-anchor:middle" arcsize="10923f" o:gfxdata="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" fillcolor="#bfbfbf [2412]" strokecolor="#f79646 [3209]" strokeweight="2pt">
+              <v:roundrect id="מלבן מעוגל 2" o:spid="_x0000_s1026" style="position:absolute;left:0;text-align:left;margin-left:52.55pt;margin-top:-35.1pt;width:133.95pt;height:22.6pt;z-index:-251657216;visibility:visible;mso-wrap-style:square;mso-width-percent:0;mso-height-percent:0;mso-wrap-distance-left:9pt;mso-wrap-distance-top:0;mso-wrap-distance-right:9pt;mso-wrap-distance-bottom:0;mso-position-horizontal:absolute;mso-position-horizontal-relative:text;mso-position-vertical:absolute;mso-position-vertical-relative:text;mso-width-percent:0;mso-height-percent:0;mso-width-relative:margin;mso-height-relative:margin;v-text-anchor:middle" arcsize="10923f" o:gfxdata="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" fillcolor="#bfbfbf [2412]" strokecolor="#f79646 [3209]" strokeweight="2pt">
                 <v:textbox>
                   <w:txbxContent>
                     <w:p>
@@ -134,7 +164,37 @@
                           <w:sz w:val="16"/>
                           <w:szCs w:val="16"/>
                         </w:rPr>
-                        <w:t>Best result out of 5</w:t>
+                        <w:t>Best result</w:t>
+                      </w:r>
+                      <w:r>
+                        <w:rPr>
+                          <w:rFonts w:ascii="Consolas" w:hAnsi="Consolas" w:cs="Courier New"/>
+                          <w:b/>
+                          <w:bCs/>
+                          <w:sz w:val="16"/>
+                          <w:szCs w:val="16"/>
+                        </w:rPr>
+                        <w:t>s</w:t>
+                      </w:r>
+                      <w:r>
+                        <w:rPr>
+                          <w:rFonts w:ascii="Consolas" w:hAnsi="Consolas" w:cs="Consolas"/>
+                          <w:b/>
+                          <w:bCs/>
+                          <w:sz w:val="16"/>
+                          <w:szCs w:val="16"/>
+                        </w:rPr>
+                        <w:t xml:space="preserve"> out of 5</w:t>
+                      </w:r>
+                      <w:r>
+                        <w:rPr>
+                          <w:rFonts w:ascii="Consolas" w:hAnsi="Consolas" w:cs="Consolas"/>
+                          <w:b/>
+                          <w:bCs/>
+                          <w:sz w:val="16"/>
+                          <w:szCs w:val="16"/>
+                        </w:rPr>
+                        <w:t xml:space="preserve"> tests</w:t>
                       </w:r>
                     </w:p>
                   </w:txbxContent>
@@ -167,9 +227,37 @@
     <w:p/>
     <w:p>
       <w:pPr>
+        <w:bidi/>
+        <w:jc w:val="right"/>
+      </w:pPr>
+      <w:r>
+        <w:t>MAX_CLIQUE</w:t>
+      </w:r>
+      <w:r>
+        <w:t xml:space="preserve"> </w:t>
+      </w:r>
+      <w:r>
+        <w:rPr>
+          <w:rFonts w:hint="cs"/>
+          <w:rtl/>
+        </w:rPr>
+        <w:t xml:space="preserve"> </w:t>
+      </w:r>
+      <w:bookmarkStart w:id="0" w:name="_GoBack"/>
+      <w:bookmarkEnd w:id="0"/>
+      <w:r>
+        <w:rPr>
+          <w:rFonts w:hint="cs"/>
+          <w:rtl/>
+        </w:rPr>
+        <w:t>שונה כדי שהקובץ יוכל לרוץ יותר זמן בשביל בדיקות יותר מדויקות</w:t>
+      </w:r>
+    </w:p>
+    <w:p>
+      <w:pPr>
+        <w:bidi/>
         <w:jc w:val="right"/>
         <w:rPr>
-          <w:rFonts w:hint="cs"/>
           <w:rtl/>
         </w:rPr>
       </w:pPr>
@@ -178,42 +266,31 @@
           <w:rFonts w:hint="cs"/>
           <w:rtl/>
         </w:rPr>
-        <w:t>באגים(?):</w:t>
+        <w:t xml:space="preserve">איפה שרשום בתור הערה בקוד </w:t>
       </w:r>
-    </w:p>
-    <w:p>
-      <w:pPr>
-        <w:jc w:val="right"/>
+      <w:r>
         <w:rPr>
-          <w:rFonts w:hint="cs"/>
           <w:rtl/>
         </w:rPr>
-      </w:pPr>
+        <w:t>–</w:t>
+      </w:r>
       <w:r>
         <w:rPr>
           <w:rFonts w:hint="cs"/>
           <w:rtl/>
         </w:rPr>
-        <w:t>-  אפשר לעשות בדיקות ממספר שלילי עד מספר שלילי (מ 1- עד 2- לדוגמא)</w:t>
+        <w:t xml:space="preserve"> </w:t>
       </w:r>
-    </w:p>
-    <w:p>
-      <w:pPr>
-        <w:jc w:val="right"/>
-        <w:rPr>
-          <w:rFonts w:hint="cs"/>
-          <w:rtl/>
-        </w:rPr>
-      </w:pPr>
+      <w:r>
+        <w:t>MODIFIED</w:t>
+      </w:r>
       <w:r>
         <w:rPr>
           <w:rFonts w:hint="cs"/>
           <w:rtl/>
         </w:rPr>
-        <w:t>- אפשר לעשות בדיקות מ 0 ל0</w:t>
+        <w:t xml:space="preserve"> זה אומר ששינינו משהו </w:t>
       </w:r>
-      <w:bookmarkStart w:id="0" w:name="_GoBack"/>
-      <w:bookmarkEnd w:id="0"/>
     </w:p>
     <w:sectPr>
       <w:pgSz w:w="15840" w:h="12240" w:orient="landscape"/>
@@ -746,7 +823,7 @@
             </a:pPr>
             <a:r>
               <a:rPr lang="he-IL"/>
-              <a:t>בדיקות קוד מקור</a:t>
+              <a:t>בדיקות קוד מקור(לדוגמא - צריך לשנות בהתאם לפלט החדש ולהכין עוד טבלה בשביל להשוות עם הביצועים של הקוד שלנו) </a:t>
             </a:r>
           </a:p>
         </c:rich>
@@ -824,7 +901,7 @@
                   <c:v>0.6, 7, 9
 |V|=1728
 |E|=16643
-SOverflow</c:v>
+Too Many Cliques</c:v>
                 </c:pt>
                 <c:pt idx="9">
                   <c:v>0.6, 7, 8
@@ -845,7 +922,7 @@
                   <c:v>0.62, 1, 9
 |V|=1728
 |E|=14157
-SOverflow</c:v>
+Too Many Cliques</c:v>
                 </c:pt>
                 <c:pt idx="13">
                   <c:v>0.635, 1, 10
@@ -1016,7 +1093,7 @@
                   <c:v>0.6, 7, 9
 |V|=1728
 |E|=16643
-SOverflow</c:v>
+Too Many Cliques</c:v>
                 </c:pt>
                 <c:pt idx="9">
                   <c:v>0.6, 7, 8
@@ -1037,7 +1114,7 @@
                   <c:v>0.62, 1, 9
 |V|=1728
 |E|=14157
-SOverflow</c:v>
+Too Many Cliques</c:v>
                 </c:pt>
                 <c:pt idx="13">
                   <c:v>0.635, 1, 10
@@ -1208,7 +1285,7 @@
                   <c:v>0.6, 7, 9
 |V|=1728
 |E|=16643
-SOverflow</c:v>
+Too Many Cliques</c:v>
                 </c:pt>
                 <c:pt idx="9">
                   <c:v>0.6, 7, 8
@@ -1229,7 +1306,7 @@
                   <c:v>0.62, 1, 9
 |V|=1728
 |E|=14157
-SOverflow</c:v>
+Too Many Cliques</c:v>
                 </c:pt>
                 <c:pt idx="13">
                   <c:v>0.635, 1, 10
@@ -1340,11 +1417,11 @@
           <c:showBubbleSize val="0"/>
         </c:dLbls>
         <c:gapWidth val="150"/>
-        <c:axId val="97223808"/>
-        <c:axId val="97225344"/>
+        <c:axId val="101590144"/>
+        <c:axId val="101591680"/>
       </c:barChart>
       <c:catAx>
-        <c:axId val="97223808"/>
+        <c:axId val="101590144"/>
         <c:scaling>
           <c:orientation val="minMax"/>
         </c:scaling>
@@ -1367,7 +1444,7 @@
             <a:endParaRPr lang="en-US"/>
           </a:p>
         </c:txPr>
-        <c:crossAx val="97225344"/>
+        <c:crossAx val="101591680"/>
         <c:crosses val="autoZero"/>
         <c:auto val="1"/>
         <c:lblAlgn val="ctr"/>
@@ -1375,7 +1452,7 @@
         <c:noMultiLvlLbl val="0"/>
       </c:catAx>
       <c:valAx>
-        <c:axId val="97225344"/>
+        <c:axId val="101591680"/>
         <c:scaling>
           <c:orientation val="minMax"/>
         </c:scaling>
@@ -1409,7 +1486,7 @@
         <c:majorTickMark val="none"/>
         <c:minorTickMark val="none"/>
         <c:tickLblPos val="nextTo"/>
-        <c:crossAx val="97223808"/>
+        <c:crossAx val="101590144"/>
         <c:crosses val="autoZero"/>
         <c:crossBetween val="between"/>
       </c:valAx>
@@ -1446,11 +1523,11 @@
   <cdr:relSizeAnchor xmlns:cdr="http://schemas.openxmlformats.org/drawingml/2006/chartDrawing">
     <cdr:from>
       <cdr:x>0.47089</cdr:x>
-      <cdr:y>0.60314</cdr:y>
+      <cdr:y>0.56943</cdr:y>
     </cdr:from>
     <cdr:to>
       <cdr:x>0.50416</cdr:x>
-      <cdr:y>0.69303</cdr:y>
+      <cdr:y>0.65932</cdr:y>
     </cdr:to>
     <cdr:sp macro="" textlink="">
       <cdr:nvSpPr>
@@ -1459,8 +1536,8 @@
       </cdr:nvSpPr>
       <cdr:spPr>
         <a:xfrm xmlns:a="http://schemas.openxmlformats.org/drawingml/2006/main">
-          <a:off x="4500438" y="2134042"/>
-          <a:ext cx="318052" cy="318052"/>
+          <a:off x="4500477" y="2014773"/>
+          <a:ext cx="317974" cy="318051"/>
         </a:xfrm>
         <a:prstGeom xmlns:a="http://schemas.openxmlformats.org/drawingml/2006/main" prst="noSmoking">
           <a:avLst/>
@@ -1499,11 +1576,11 @@
   <cdr:relSizeAnchor xmlns:cdr="http://schemas.openxmlformats.org/drawingml/2006/chartDrawing">
     <cdr:from>
       <cdr:x>0.6609</cdr:x>
-      <cdr:y>0.60314</cdr:y>
+      <cdr:y>0.56943</cdr:y>
     </cdr:from>
     <cdr:to>
       <cdr:x>0.69417</cdr:x>
-      <cdr:y>0.69303</cdr:y>
+      <cdr:y>0.65932</cdr:y>
     </cdr:to>
     <cdr:sp macro="" textlink="">
       <cdr:nvSpPr>
@@ -1512,8 +1589,8 @@
       </cdr:nvSpPr>
       <cdr:spPr>
         <a:xfrm xmlns:a="http://schemas.openxmlformats.org/drawingml/2006/main">
-          <a:off x="6316428" y="2134042"/>
-          <a:ext cx="318052" cy="318052"/>
+          <a:off x="6316476" y="2014773"/>
+          <a:ext cx="317974" cy="318051"/>
         </a:xfrm>
         <a:prstGeom xmlns:a="http://schemas.openxmlformats.org/drawingml/2006/main" prst="noSmoking">
           <a:avLst/>

</xml_diff>